<commit_message>
Side Quest 4/4 Full pack
</commit_message>
<xml_diff>
--- a/Language/Magyar/Side Questek/Chapter 1/Quest 3 -Az öreg hölgy ékszere.docx
+++ b/Language/Magyar/Side Questek/Chapter 1/Quest 3 -Az öreg hölgy ékszere.docx
@@ -1,6 +1,6 @@
 
 <file path=word/document.xml><?xml version="1.0" encoding="utf-8"?>
-<w:document xmlns:wpc="http://schemas.microsoft.com/office/word/2010/wordprocessingCanvas" xmlns:cx="http://schemas.microsoft.com/office/drawing/2014/chartex" xmlns:cx1="http://schemas.microsoft.com/office/drawing/2015/9/8/chartex" xmlns:cx2="http://schemas.microsoft.com/office/drawing/2015/10/21/chartex" xmlns:cx3="http://schemas.microsoft.com/office/drawing/2016/5/9/chartex" xmlns:cx4="http://schemas.microsoft.com/office/drawing/2016/5/10/chartex" xmlns:cx5="http://schemas.microsoft.com/office/drawing/2016/5/11/chartex" xmlns:cx6="http://schemas.microsoft.com/office/drawing/2016/5/12/chartex" xmlns:cx7="http://schemas.microsoft.com/office/drawing/2016/5/13/chartex" xmlns:cx8="http://schemas.microsoft.com/office/drawing/2016/5/14/chartex" xmlns:mc="http://schemas.openxmlformats.org/markup-compatibility/2006" xmlns:aink="http://schemas.microsoft.com/office/drawing/2016/ink" xmlns:am3d="http://schemas.microsoft.com/office/drawing/2017/model3d" xmlns:o="urn:schemas-microsoft-com:office:office" xmlns:r="http://schemas.openxmlformats.org/officeDocument/2006/relationships" xmlns:m="http://schemas.openxmlformats.org/officeDocument/2006/math" xmlns:v="urn:schemas-microsoft-com:vml" xmlns:wp14="http://schemas.microsoft.com/office/word/2010/wordprocessingDrawing" xmlns:wp="http://schemas.openxmlformats.org/drawingml/2006/wordprocessingDrawing" xmlns:w10="urn:schemas-microsoft-com:office:word" xmlns:w="http://schemas.openxmlformats.org/wordprocessingml/2006/main" xmlns:w14="http://schemas.microsoft.com/office/word/2010/wordml" xmlns:w15="http://schemas.microsoft.com/office/word/2012/wordml" xmlns:w16cex="http://schemas.microsoft.com/office/word/2018/wordml/cex" xmlns:w16cid="http://schemas.microsoft.com/office/word/2016/wordml/cid" xmlns:w16="http://schemas.microsoft.com/office/word/2018/wordml" xmlns:w16se="http://schemas.microsoft.com/office/word/2015/wordml/symex" xmlns:wpg="http://schemas.microsoft.com/office/word/2010/wordprocessingGroup" xmlns:wpi="http://schemas.microsoft.com/office/word/2010/wordprocessingInk" xmlns:wne="http://schemas.microsoft.com/office/word/2006/wordml" xmlns:wps="http://schemas.microsoft.com/office/word/2010/wordprocessingShape" mc:Ignorable="w14 w15 w16se w16cid w16 w16cex wp14">
+<w:document xmlns:wpc="http://schemas.microsoft.com/office/word/2010/wordprocessingCanvas" xmlns:cx="http://schemas.microsoft.com/office/drawing/2014/chartex" xmlns:mc="http://schemas.openxmlformats.org/markup-compatibility/2006" xmlns:o="urn:schemas-microsoft-com:office:office" xmlns:r="http://schemas.openxmlformats.org/officeDocument/2006/relationships" xmlns:m="http://schemas.openxmlformats.org/officeDocument/2006/math" xmlns:v="urn:schemas-microsoft-com:vml" xmlns:wp14="http://schemas.microsoft.com/office/word/2010/wordprocessingDrawing" xmlns:wp="http://schemas.openxmlformats.org/drawingml/2006/wordprocessingDrawing" xmlns:w10="urn:schemas-microsoft-com:office:word" xmlns:w="http://schemas.openxmlformats.org/wordprocessingml/2006/main" xmlns:w14="http://schemas.microsoft.com/office/word/2010/wordml" xmlns:w15="http://schemas.microsoft.com/office/word/2012/wordml" xmlns:w16se="http://schemas.microsoft.com/office/word/2015/wordml/symex" xmlns:wpg="http://schemas.microsoft.com/office/word/2010/wordprocessingGroup" xmlns:wpi="http://schemas.microsoft.com/office/word/2010/wordprocessingInk" xmlns:wne="http://schemas.microsoft.com/office/word/2006/wordml" xmlns:wps="http://schemas.microsoft.com/office/word/2010/wordprocessingShape" mc:Ignorable="w14 w15 w16se wp14">
   <w:body>
     <w:p>
       <w:pPr>
@@ -49,16 +49,33 @@
           <w:sz w:val="28"/>
           <w:szCs w:val="28"/>
         </w:rPr>
-        <w:t>: Himitsu, Öreghölgy, Banditák, Major</w:t>
-      </w:r>
-    </w:p>
-    <w:p>
-      <w:pPr>
-        <w:rPr>
-          <w:sz w:val="28"/>
-          <w:szCs w:val="28"/>
-        </w:rPr>
-      </w:pPr>
+        <w:t xml:space="preserve">: </w:t>
+      </w:r>
+      <w:proofErr w:type="spellStart"/>
+      <w:r>
+        <w:rPr>
+          <w:sz w:val="28"/>
+          <w:szCs w:val="28"/>
+        </w:rPr>
+        <w:t>Himitsu</w:t>
+      </w:r>
+      <w:proofErr w:type="spellEnd"/>
+      <w:r>
+        <w:rPr>
+          <w:sz w:val="28"/>
+          <w:szCs w:val="28"/>
+        </w:rPr>
+        <w:t>, Öreghölgy, Banditák, Major</w:t>
+      </w:r>
+    </w:p>
+    <w:p>
+      <w:pPr>
+        <w:rPr>
+          <w:sz w:val="28"/>
+          <w:szCs w:val="28"/>
+        </w:rPr>
+      </w:pPr>
+      <w:proofErr w:type="spellStart"/>
       <w:r>
         <w:rPr>
           <w:sz w:val="28"/>
@@ -66,6 +83,7 @@
         </w:rPr>
         <w:t>Quest</w:t>
       </w:r>
+      <w:proofErr w:type="spellEnd"/>
       <w:r>
         <w:rPr>
           <w:sz w:val="28"/>
@@ -81,28 +99,47 @@
           <w:szCs w:val="28"/>
         </w:rPr>
       </w:pPr>
+      <w:proofErr w:type="spellStart"/>
       <w:r>
         <w:rPr>
           <w:color w:val="00B0F0"/>
           <w:sz w:val="28"/>
           <w:szCs w:val="28"/>
         </w:rPr>
-        <w:t>Breden utcáin sétálva meglátsz egy padon ülő síró öreghölgyet.</w:t>
-      </w:r>
-    </w:p>
-    <w:p>
-      <w:pPr>
-        <w:rPr>
-          <w:sz w:val="28"/>
-          <w:szCs w:val="28"/>
-        </w:rPr>
-      </w:pPr>
-      <w:r>
-        <w:rPr>
-          <w:sz w:val="28"/>
-          <w:szCs w:val="28"/>
-        </w:rPr>
-        <w:t xml:space="preserve">Himitsu: </w:t>
+        <w:t>Breden</w:t>
+      </w:r>
+      <w:proofErr w:type="spellEnd"/>
+      <w:r>
+        <w:rPr>
+          <w:color w:val="00B0F0"/>
+          <w:sz w:val="28"/>
+          <w:szCs w:val="28"/>
+        </w:rPr>
+        <w:t xml:space="preserve"> utcáin sétálva meglátsz egy padon ülő síró öreghölgyet.</w:t>
+      </w:r>
+    </w:p>
+    <w:p>
+      <w:pPr>
+        <w:rPr>
+          <w:sz w:val="28"/>
+          <w:szCs w:val="28"/>
+        </w:rPr>
+      </w:pPr>
+      <w:proofErr w:type="spellStart"/>
+      <w:r>
+        <w:rPr>
+          <w:sz w:val="28"/>
+          <w:szCs w:val="28"/>
+        </w:rPr>
+        <w:t>Himitsu</w:t>
+      </w:r>
+      <w:proofErr w:type="spellEnd"/>
+      <w:r>
+        <w:rPr>
+          <w:sz w:val="28"/>
+          <w:szCs w:val="28"/>
+        </w:rPr>
+        <w:t xml:space="preserve">: </w:t>
       </w:r>
       <w:r>
         <w:rPr>
@@ -144,12 +181,21 @@
           <w:szCs w:val="28"/>
         </w:rPr>
       </w:pPr>
-      <w:r>
-        <w:rPr>
-          <w:sz w:val="28"/>
-          <w:szCs w:val="28"/>
-        </w:rPr>
-        <w:t xml:space="preserve">Himitsu: (Ki tenne ilyet egy öregasszonnyal?) </w:t>
+      <w:proofErr w:type="spellStart"/>
+      <w:r>
+        <w:rPr>
+          <w:sz w:val="28"/>
+          <w:szCs w:val="28"/>
+        </w:rPr>
+        <w:t>Himitsu</w:t>
+      </w:r>
+      <w:proofErr w:type="spellEnd"/>
+      <w:r>
+        <w:rPr>
+          <w:sz w:val="28"/>
+          <w:szCs w:val="28"/>
+        </w:rPr>
+        <w:t xml:space="preserve">: (Ki tenne ilyet egy öregasszonnyal?) </w:t>
       </w:r>
       <w:r>
         <w:rPr>
@@ -190,20 +236,47 @@
           <w:szCs w:val="28"/>
         </w:rPr>
       </w:pPr>
-      <w:r>
-        <w:rPr>
-          <w:sz w:val="28"/>
-          <w:szCs w:val="28"/>
-        </w:rPr>
-        <w:t xml:space="preserve">Himitsu: </w:t>
-      </w:r>
-      <w:r>
-        <w:rPr>
-          <w:color w:val="00B050"/>
-          <w:sz w:val="28"/>
-          <w:szCs w:val="28"/>
-        </w:rPr>
-        <w:t>Egyet se féljen majd én visszahozom magának csak várjon itt.</w:t>
+      <w:proofErr w:type="spellStart"/>
+      <w:r>
+        <w:rPr>
+          <w:sz w:val="28"/>
+          <w:szCs w:val="28"/>
+        </w:rPr>
+        <w:t>Himitsu</w:t>
+      </w:r>
+      <w:proofErr w:type="spellEnd"/>
+      <w:r>
+        <w:rPr>
+          <w:sz w:val="28"/>
+          <w:szCs w:val="28"/>
+        </w:rPr>
+        <w:t xml:space="preserve">: </w:t>
+      </w:r>
+      <w:r>
+        <w:rPr>
+          <w:color w:val="00B050"/>
+          <w:sz w:val="28"/>
+          <w:szCs w:val="28"/>
+        </w:rPr>
+        <w:t xml:space="preserve">Egyet se </w:t>
+      </w:r>
+      <w:proofErr w:type="gramStart"/>
+      <w:r>
+        <w:rPr>
+          <w:color w:val="00B050"/>
+          <w:sz w:val="28"/>
+          <w:szCs w:val="28"/>
+        </w:rPr>
+        <w:t>féljen</w:t>
+      </w:r>
+      <w:proofErr w:type="gramEnd"/>
+      <w:r>
+        <w:rPr>
+          <w:color w:val="00B050"/>
+          <w:sz w:val="28"/>
+          <w:szCs w:val="28"/>
+        </w:rPr>
+        <w:t xml:space="preserve"> majd én visszahozom magának csak várjon itt.</w:t>
       </w:r>
     </w:p>
     <w:p>
@@ -233,7 +306,15 @@
           <w:sz w:val="28"/>
           <w:szCs w:val="28"/>
         </w:rPr>
-        <w:t>köszönöm, fiacskám kérlek vigyázz magadr</w:t>
+        <w:t>K</w:t>
+      </w:r>
+      <w:r>
+        <w:rPr>
+          <w:color w:val="00B050"/>
+          <w:sz w:val="28"/>
+          <w:szCs w:val="28"/>
+        </w:rPr>
+        <w:t>öszönöm, fiacskám kérlek vigyázz magadr</w:t>
       </w:r>
       <w:r>
         <w:rPr>
@@ -251,12 +332,21 @@
           <w:szCs w:val="28"/>
         </w:rPr>
       </w:pPr>
-      <w:r>
-        <w:rPr>
-          <w:sz w:val="28"/>
-          <w:szCs w:val="28"/>
-        </w:rPr>
-        <w:t xml:space="preserve">Himitsu: </w:t>
+      <w:proofErr w:type="spellStart"/>
+      <w:r>
+        <w:rPr>
+          <w:sz w:val="28"/>
+          <w:szCs w:val="28"/>
+        </w:rPr>
+        <w:t>Himitsu</w:t>
+      </w:r>
+      <w:proofErr w:type="spellEnd"/>
+      <w:r>
+        <w:rPr>
+          <w:sz w:val="28"/>
+          <w:szCs w:val="28"/>
+        </w:rPr>
+        <w:t xml:space="preserve">: </w:t>
       </w:r>
       <w:r>
         <w:rPr>
@@ -275,29 +365,39 @@
           <w:szCs w:val="28"/>
         </w:rPr>
       </w:pPr>
+      <w:proofErr w:type="spellStart"/>
       <w:r>
         <w:rPr>
           <w:color w:val="00B0F0"/>
           <w:sz w:val="28"/>
           <w:szCs w:val="28"/>
         </w:rPr>
-        <w:t>Himitsu elmegy a sivatagba és keresi a barlangot.</w:t>
-      </w:r>
-    </w:p>
-    <w:p>
-      <w:pPr>
+        <w:t>Himitsu</w:t>
+      </w:r>
+      <w:proofErr w:type="spellEnd"/>
+      <w:r>
         <w:rPr>
           <w:color w:val="00B0F0"/>
           <w:sz w:val="28"/>
           <w:szCs w:val="28"/>
         </w:rPr>
-      </w:pPr>
-      <w:r>
+        <w:t xml:space="preserve"> elmegy a sivatagba és keresi a barlangot.</w:t>
+      </w:r>
+    </w:p>
+    <w:p>
+      <w:pPr>
         <w:rPr>
           <w:color w:val="00B0F0"/>
           <w:sz w:val="28"/>
           <w:szCs w:val="28"/>
         </w:rPr>
+      </w:pPr>
+      <w:r>
+        <w:rPr>
+          <w:color w:val="00B0F0"/>
+          <w:sz w:val="28"/>
+          <w:szCs w:val="28"/>
+        </w:rPr>
         <w:t>A barlangban 3 bandita van.</w:t>
       </w:r>
     </w:p>
@@ -309,21 +409,81 @@
           <w:szCs w:val="28"/>
         </w:rPr>
       </w:pPr>
-      <w:r>
-        <w:rPr>
-          <w:color w:val="000000" w:themeColor="text1"/>
-          <w:sz w:val="28"/>
-          <w:szCs w:val="28"/>
-        </w:rPr>
-        <w:t xml:space="preserve">Himitsu: </w:t>
-      </w:r>
-      <w:r>
-        <w:rPr>
-          <w:color w:val="00B050"/>
-          <w:sz w:val="28"/>
-          <w:szCs w:val="28"/>
-        </w:rPr>
-        <w:t>Erre ma nagyon rábasztatok. Ez lesz ez volt az utolsó, hogy bármit elvettetek.</w:t>
+      <w:proofErr w:type="spellStart"/>
+      <w:r>
+        <w:rPr>
+          <w:color w:val="000000" w:themeColor="text1"/>
+          <w:sz w:val="28"/>
+          <w:szCs w:val="28"/>
+        </w:rPr>
+        <w:t>Himitsu</w:t>
+      </w:r>
+      <w:proofErr w:type="spellEnd"/>
+      <w:r>
+        <w:rPr>
+          <w:color w:val="000000" w:themeColor="text1"/>
+          <w:sz w:val="28"/>
+          <w:szCs w:val="28"/>
+        </w:rPr>
+        <w:t xml:space="preserve">: </w:t>
+      </w:r>
+      <w:r>
+        <w:rPr>
+          <w:color w:val="00B050"/>
+          <w:sz w:val="28"/>
+          <w:szCs w:val="28"/>
+        </w:rPr>
+        <w:t xml:space="preserve">Erre ma nagyon </w:t>
+      </w:r>
+      <w:proofErr w:type="gramStart"/>
+      <w:r>
+        <w:rPr>
+          <w:color w:val="00B050"/>
+          <w:sz w:val="28"/>
+          <w:szCs w:val="28"/>
+        </w:rPr>
+        <w:t>rábasztatok</w:t>
+      </w:r>
+      <w:proofErr w:type="gramEnd"/>
+      <w:r>
+        <w:rPr>
+          <w:color w:val="00B050"/>
+          <w:sz w:val="28"/>
+          <w:szCs w:val="28"/>
+        </w:rPr>
+        <w:t>. Ez</w:t>
+      </w:r>
+      <w:r>
+        <w:rPr>
+          <w:color w:val="00B050"/>
+          <w:sz w:val="28"/>
+          <w:szCs w:val="28"/>
+        </w:rPr>
+        <w:t xml:space="preserve"> volt</w:t>
+      </w:r>
+      <w:r>
+        <w:rPr>
+          <w:color w:val="00B050"/>
+          <w:sz w:val="28"/>
+          <w:szCs w:val="28"/>
+        </w:rPr>
+        <w:t xml:space="preserve"> az utolsó, hogy bármit </w:t>
+      </w:r>
+      <w:r>
+        <w:rPr>
+          <w:color w:val="00B050"/>
+          <w:sz w:val="28"/>
+          <w:szCs w:val="28"/>
+        </w:rPr>
+        <w:t>elloptatok</w:t>
+      </w:r>
+      <w:r>
+        <w:rPr>
+          <w:color w:val="00B050"/>
+          <w:sz w:val="28"/>
+          <w:szCs w:val="28"/>
+        </w:rPr>
+        <w:t>.</w:t>
       </w:r>
     </w:p>
     <w:p>
@@ -348,7 +508,59 @@
           <w:sz w:val="28"/>
           <w:szCs w:val="28"/>
         </w:rPr>
-        <w:t>Hah.. Megnézzük ki is baszott rá, már akkor halott embert voltál mikor beléptél erre a helyre.</w:t>
+        <w:t>Hah</w:t>
+      </w:r>
+      <w:proofErr w:type="gramStart"/>
+      <w:r>
+        <w:rPr>
+          <w:color w:val="00B050"/>
+          <w:sz w:val="28"/>
+          <w:szCs w:val="28"/>
+        </w:rPr>
+        <w:t>..</w:t>
+      </w:r>
+      <w:proofErr w:type="gramEnd"/>
+      <w:r>
+        <w:rPr>
+          <w:color w:val="00B050"/>
+          <w:sz w:val="28"/>
+          <w:szCs w:val="28"/>
+        </w:rPr>
+        <w:t xml:space="preserve"> Megnézzük ki is </w:t>
+      </w:r>
+      <w:proofErr w:type="gramStart"/>
+      <w:r>
+        <w:rPr>
+          <w:color w:val="00B050"/>
+          <w:sz w:val="28"/>
+          <w:szCs w:val="28"/>
+        </w:rPr>
+        <w:t>bas</w:t>
+      </w:r>
+      <w:r>
+        <w:rPr>
+          <w:color w:val="00B050"/>
+          <w:sz w:val="28"/>
+          <w:szCs w:val="28"/>
+        </w:rPr>
+        <w:t>zott</w:t>
+      </w:r>
+      <w:proofErr w:type="gramEnd"/>
+      <w:r>
+        <w:rPr>
+          <w:color w:val="00B050"/>
+          <w:sz w:val="28"/>
+          <w:szCs w:val="28"/>
+        </w:rPr>
+        <w:t xml:space="preserve"> rá, már akkor halott ember</w:t>
+      </w:r>
+      <w:r>
+        <w:rPr>
+          <w:color w:val="00B050"/>
+          <w:sz w:val="28"/>
+          <w:szCs w:val="28"/>
+        </w:rPr>
+        <w:t xml:space="preserve"> voltál mikor beléptél erre a helyre.</w:t>
       </w:r>
     </w:p>
     <w:p>
@@ -376,13 +588,23 @@
           <w:szCs w:val="28"/>
         </w:rPr>
       </w:pPr>
+      <w:proofErr w:type="spellStart"/>
       <w:r>
         <w:rPr>
           <w:color w:val="C45911" w:themeColor="accent2" w:themeShade="BF"/>
           <w:sz w:val="28"/>
           <w:szCs w:val="28"/>
         </w:rPr>
-        <w:t>Himitsu odamegy az ellopott kincsekhez, majd egy zsákba teszi őket.</w:t>
+        <w:t>Himitsu</w:t>
+      </w:r>
+      <w:proofErr w:type="spellEnd"/>
+      <w:r>
+        <w:rPr>
+          <w:color w:val="C45911" w:themeColor="accent2" w:themeShade="BF"/>
+          <w:sz w:val="28"/>
+          <w:szCs w:val="28"/>
+        </w:rPr>
+        <w:t xml:space="preserve"> odamegy az ellopott kincsekhez, majd egy zsákba teszi őket.</w:t>
       </w:r>
     </w:p>
     <w:p>
@@ -410,21 +632,65 @@
           <w:szCs w:val="28"/>
         </w:rPr>
       </w:pPr>
-      <w:r>
-        <w:rPr>
-          <w:color w:val="000000" w:themeColor="text1"/>
-          <w:sz w:val="28"/>
-          <w:szCs w:val="28"/>
-        </w:rPr>
-        <w:t xml:space="preserve">Himitsu: </w:t>
-      </w:r>
-      <w:r>
-        <w:rPr>
-          <w:color w:val="00B050"/>
-          <w:sz w:val="28"/>
-          <w:szCs w:val="28"/>
-        </w:rPr>
-        <w:t>Szép napot, nemrégiben fülembe jutott, hogy többen rablás áldozatai lettek. Ezeket szolgáltassa vissza kérem az embereknek, de ezt az egyet majd én elviszem a tulajdonosának.</w:t>
+      <w:proofErr w:type="spellStart"/>
+      <w:r>
+        <w:rPr>
+          <w:color w:val="000000" w:themeColor="text1"/>
+          <w:sz w:val="28"/>
+          <w:szCs w:val="28"/>
+        </w:rPr>
+        <w:t>Himitsu</w:t>
+      </w:r>
+      <w:proofErr w:type="spellEnd"/>
+      <w:r>
+        <w:rPr>
+          <w:color w:val="000000" w:themeColor="text1"/>
+          <w:sz w:val="28"/>
+          <w:szCs w:val="28"/>
+        </w:rPr>
+        <w:t xml:space="preserve">: </w:t>
+      </w:r>
+      <w:r>
+        <w:rPr>
+          <w:color w:val="00B050"/>
+          <w:sz w:val="28"/>
+          <w:szCs w:val="28"/>
+        </w:rPr>
+        <w:t xml:space="preserve">Szép napot, nemrégiben fülembe jutott, hogy </w:t>
+      </w:r>
+      <w:r>
+        <w:rPr>
+          <w:color w:val="00B050"/>
+          <w:sz w:val="28"/>
+          <w:szCs w:val="28"/>
+        </w:rPr>
+        <w:t>több embert kiraboltak mostanában.</w:t>
+      </w:r>
+      <w:r>
+        <w:rPr>
+          <w:color w:val="00B050"/>
+          <w:sz w:val="28"/>
+          <w:szCs w:val="28"/>
+        </w:rPr>
+        <w:t xml:space="preserve"> Ezeket </w:t>
+      </w:r>
+      <w:proofErr w:type="gramStart"/>
+      <w:r>
+        <w:rPr>
+          <w:color w:val="00B050"/>
+          <w:sz w:val="28"/>
+          <w:szCs w:val="28"/>
+        </w:rPr>
+        <w:t>szolgáltassa</w:t>
+      </w:r>
+      <w:proofErr w:type="gramEnd"/>
+      <w:r>
+        <w:rPr>
+          <w:color w:val="00B050"/>
+          <w:sz w:val="28"/>
+          <w:szCs w:val="28"/>
+        </w:rPr>
+        <w:t xml:space="preserve"> vissza kérem az embereknek, de ezt az egyet majd én elviszem a tulajdonosának.</w:t>
       </w:r>
     </w:p>
     <w:p>
@@ -507,50 +773,140 @@
           <w:sz w:val="28"/>
           <w:szCs w:val="28"/>
         </w:rPr>
-        <w:t>. Ezt a gyűrűt és a nyakláncot innen lopták el még 4 hónapja. Kérlek fogadd el fizetségként.</w:t>
-      </w:r>
-    </w:p>
-    <w:p>
-      <w:pPr>
-        <w:rPr>
-          <w:color w:val="000000" w:themeColor="text1"/>
-          <w:sz w:val="28"/>
-          <w:szCs w:val="28"/>
-        </w:rPr>
-      </w:pPr>
-    </w:p>
-    <w:p>
-      <w:pPr>
-        <w:rPr>
-          <w:color w:val="000000" w:themeColor="text1"/>
-          <w:sz w:val="28"/>
-          <w:szCs w:val="28"/>
-        </w:rPr>
-      </w:pPr>
+        <w:t xml:space="preserve">. Ezt a gyűrűt és a nyakláncot innen lopták el még 4 hónapja. </w:t>
+      </w:r>
+      <w:proofErr w:type="gramStart"/>
+      <w:r>
+        <w:rPr>
+          <w:color w:val="00B050"/>
+          <w:sz w:val="28"/>
+          <w:szCs w:val="28"/>
+        </w:rPr>
+        <w:t>Kérlek</w:t>
+      </w:r>
+      <w:proofErr w:type="gramEnd"/>
+      <w:r>
+        <w:rPr>
+          <w:color w:val="00B050"/>
+          <w:sz w:val="28"/>
+          <w:szCs w:val="28"/>
+        </w:rPr>
+        <w:t xml:space="preserve"> fogadd el fizetségként.</w:t>
+      </w:r>
+    </w:p>
+    <w:p>
+      <w:pPr>
+        <w:rPr>
+          <w:color w:val="000000" w:themeColor="text1"/>
+          <w:sz w:val="28"/>
+          <w:szCs w:val="28"/>
+        </w:rPr>
+      </w:pPr>
+    </w:p>
+    <w:p>
+      <w:pPr>
+        <w:rPr>
+          <w:color w:val="000000" w:themeColor="text1"/>
+          <w:sz w:val="28"/>
+          <w:szCs w:val="28"/>
+        </w:rPr>
+      </w:pPr>
+      <w:proofErr w:type="spellStart"/>
+      <w:r>
+        <w:rPr>
+          <w:color w:val="000000" w:themeColor="text1"/>
+          <w:sz w:val="28"/>
+          <w:szCs w:val="28"/>
+        </w:rPr>
+        <w:t>Himitsu</w:t>
+      </w:r>
+      <w:proofErr w:type="spellEnd"/>
+      <w:r>
+        <w:rPr>
+          <w:color w:val="000000" w:themeColor="text1"/>
+          <w:sz w:val="28"/>
+          <w:szCs w:val="28"/>
+        </w:rPr>
+        <w:t>:</w:t>
+      </w:r>
+      <w:r>
+        <w:rPr>
+          <w:color w:val="00B050"/>
+          <w:sz w:val="28"/>
+          <w:szCs w:val="28"/>
+        </w:rPr>
+        <w:t xml:space="preserve"> </w:t>
+      </w:r>
+      <w:r>
+        <w:rPr>
+          <w:color w:val="00B050"/>
+          <w:sz w:val="28"/>
+          <w:szCs w:val="28"/>
+        </w:rPr>
+        <w:t>Köszönöm, további szép napot!</w:t>
+      </w:r>
+    </w:p>
+    <w:p>
+      <w:pPr>
+        <w:rPr>
+          <w:color w:val="000000" w:themeColor="text1"/>
+          <w:sz w:val="28"/>
+          <w:szCs w:val="28"/>
+        </w:rPr>
+      </w:pPr>
+    </w:p>
+    <w:p>
+      <w:pPr>
+        <w:rPr>
+          <w:color w:val="000000" w:themeColor="text1"/>
+          <w:sz w:val="28"/>
+          <w:szCs w:val="28"/>
+        </w:rPr>
+      </w:pPr>
+      <w:proofErr w:type="spellStart"/>
       <w:r>
         <w:rPr>
           <w:color w:val="C45911" w:themeColor="accent2" w:themeShade="BF"/>
           <w:sz w:val="28"/>
           <w:szCs w:val="28"/>
         </w:rPr>
-        <w:t>Himitsu kimegy a major épületéből és elindul a pad felé ahol az öreghölggyel utoljára beszélt.</w:t>
-      </w:r>
-    </w:p>
-    <w:p>
-      <w:pPr>
-        <w:rPr>
-          <w:color w:val="000000" w:themeColor="text1"/>
-          <w:sz w:val="28"/>
-          <w:szCs w:val="28"/>
-        </w:rPr>
-      </w:pPr>
-      <w:r>
-        <w:rPr>
-          <w:color w:val="000000" w:themeColor="text1"/>
-          <w:sz w:val="28"/>
-          <w:szCs w:val="28"/>
-        </w:rPr>
-        <w:t xml:space="preserve">Himitsu: </w:t>
+        <w:t>Himitsu</w:t>
+      </w:r>
+      <w:proofErr w:type="spellEnd"/>
+      <w:r>
+        <w:rPr>
+          <w:color w:val="C45911" w:themeColor="accent2" w:themeShade="BF"/>
+          <w:sz w:val="28"/>
+          <w:szCs w:val="28"/>
+        </w:rPr>
+        <w:t xml:space="preserve"> kimegy a major épületéből és elindul a pad felé ahol az öreghölggyel utoljára beszélt.</w:t>
+      </w:r>
+    </w:p>
+    <w:p>
+      <w:pPr>
+        <w:rPr>
+          <w:color w:val="000000" w:themeColor="text1"/>
+          <w:sz w:val="28"/>
+          <w:szCs w:val="28"/>
+        </w:rPr>
+      </w:pPr>
+      <w:proofErr w:type="spellStart"/>
+      <w:r>
+        <w:rPr>
+          <w:color w:val="000000" w:themeColor="text1"/>
+          <w:sz w:val="28"/>
+          <w:szCs w:val="28"/>
+        </w:rPr>
+        <w:t>Himitsu</w:t>
+      </w:r>
+      <w:proofErr w:type="spellEnd"/>
+      <w:r>
+        <w:rPr>
+          <w:color w:val="000000" w:themeColor="text1"/>
+          <w:sz w:val="28"/>
+          <w:szCs w:val="28"/>
+        </w:rPr>
+        <w:t xml:space="preserve">: </w:t>
       </w:r>
       <w:r>
         <w:rPr>
@@ -602,13 +958,23 @@
           <w:szCs w:val="28"/>
         </w:rPr>
       </w:pPr>
-      <w:r>
-        <w:rPr>
-          <w:color w:val="000000" w:themeColor="text1"/>
-          <w:sz w:val="28"/>
-          <w:szCs w:val="28"/>
-        </w:rPr>
-        <w:t xml:space="preserve">Himitsu: </w:t>
+      <w:proofErr w:type="spellStart"/>
+      <w:r>
+        <w:rPr>
+          <w:color w:val="000000" w:themeColor="text1"/>
+          <w:sz w:val="28"/>
+          <w:szCs w:val="28"/>
+        </w:rPr>
+        <w:t>Himitsu</w:t>
+      </w:r>
+      <w:proofErr w:type="spellEnd"/>
+      <w:r>
+        <w:rPr>
+          <w:color w:val="000000" w:themeColor="text1"/>
+          <w:sz w:val="28"/>
+          <w:szCs w:val="28"/>
+        </w:rPr>
+        <w:t xml:space="preserve">: </w:t>
       </w:r>
       <w:r>
         <w:rPr>
@@ -652,13 +1018,23 @@
           <w:szCs w:val="28"/>
         </w:rPr>
       </w:pPr>
-      <w:r>
-        <w:rPr>
-          <w:color w:val="000000" w:themeColor="text1"/>
-          <w:sz w:val="28"/>
-          <w:szCs w:val="28"/>
-        </w:rPr>
-        <w:t xml:space="preserve">Himitsu: </w:t>
+      <w:proofErr w:type="spellStart"/>
+      <w:r>
+        <w:rPr>
+          <w:color w:val="000000" w:themeColor="text1"/>
+          <w:sz w:val="28"/>
+          <w:szCs w:val="28"/>
+        </w:rPr>
+        <w:t>Himitsu</w:t>
+      </w:r>
+      <w:proofErr w:type="spellEnd"/>
+      <w:r>
+        <w:rPr>
+          <w:color w:val="000000" w:themeColor="text1"/>
+          <w:sz w:val="28"/>
+          <w:szCs w:val="28"/>
+        </w:rPr>
+        <w:t xml:space="preserve">: </w:t>
       </w:r>
       <w:r>
         <w:rPr>
@@ -666,7 +1042,53 @@
           <w:sz w:val="28"/>
           <w:szCs w:val="28"/>
         </w:rPr>
-        <w:t>(magában: Na ő már nem fog engem kisérni sehová sem)</w:t>
+        <w:t xml:space="preserve">(magában: </w:t>
+      </w:r>
+      <w:bookmarkStart w:id="0" w:name="_GoBack"/>
+      <w:proofErr w:type="gramStart"/>
+      <w:r>
+        <w:rPr>
+          <w:color w:val="C45911" w:themeColor="accent2" w:themeShade="BF"/>
+          <w:sz w:val="28"/>
+          <w:szCs w:val="28"/>
+        </w:rPr>
+        <w:t>Na</w:t>
+      </w:r>
+      <w:proofErr w:type="gramEnd"/>
+      <w:r>
+        <w:rPr>
+          <w:color w:val="C45911" w:themeColor="accent2" w:themeShade="BF"/>
+          <w:sz w:val="28"/>
+          <w:szCs w:val="28"/>
+        </w:rPr>
+        <w:t xml:space="preserve"> ő már nem fog engem </w:t>
+      </w:r>
+      <w:proofErr w:type="spellStart"/>
+      <w:r>
+        <w:rPr>
+          <w:color w:val="C45911" w:themeColor="accent2" w:themeShade="BF"/>
+          <w:sz w:val="28"/>
+          <w:szCs w:val="28"/>
+        </w:rPr>
+        <w:t>kisérni</w:t>
+      </w:r>
+      <w:proofErr w:type="spellEnd"/>
+      <w:r>
+        <w:rPr>
+          <w:color w:val="C45911" w:themeColor="accent2" w:themeShade="BF"/>
+          <w:sz w:val="28"/>
+          <w:szCs w:val="28"/>
+        </w:rPr>
+        <w:t xml:space="preserve"> sehová sem</w:t>
+      </w:r>
+      <w:bookmarkEnd w:id="0"/>
+      <w:r>
+        <w:rPr>
+          <w:color w:val="C45911" w:themeColor="accent2" w:themeShade="BF"/>
+          <w:sz w:val="28"/>
+          <w:szCs w:val="28"/>
+        </w:rPr>
+        <w:t>)</w:t>
       </w:r>
     </w:p>
     <w:p>
@@ -712,13 +1134,23 @@
           <w:szCs w:val="28"/>
         </w:rPr>
       </w:pPr>
-      <w:r>
-        <w:rPr>
-          <w:color w:val="000000" w:themeColor="text1"/>
-          <w:sz w:val="28"/>
-          <w:szCs w:val="28"/>
-        </w:rPr>
-        <w:t>Quest leírás:</w:t>
+      <w:proofErr w:type="spellStart"/>
+      <w:r>
+        <w:rPr>
+          <w:color w:val="000000" w:themeColor="text1"/>
+          <w:sz w:val="28"/>
+          <w:szCs w:val="28"/>
+        </w:rPr>
+        <w:t>Quest</w:t>
+      </w:r>
+      <w:proofErr w:type="spellEnd"/>
+      <w:r>
+        <w:rPr>
+          <w:color w:val="000000" w:themeColor="text1"/>
+          <w:sz w:val="28"/>
+          <w:szCs w:val="28"/>
+        </w:rPr>
+        <w:t xml:space="preserve"> leírás:</w:t>
       </w:r>
     </w:p>
     <w:p>
@@ -784,7 +1216,7 @@
           <w:sz w:val="28"/>
           <w:szCs w:val="28"/>
         </w:rPr>
-        <w:t>Győzd le Őket</w:t>
+        <w:t>Győzd le a banditákat</w:t>
       </w:r>
     </w:p>
     <w:p>
@@ -876,7 +1308,7 @@
 </file>
 
 <file path=word/numbering.xml><?xml version="1.0" encoding="utf-8"?>
-<w:numbering xmlns:wpc="http://schemas.microsoft.com/office/word/2010/wordprocessingCanvas" xmlns:cx="http://schemas.microsoft.com/office/drawing/2014/chartex" xmlns:cx1="http://schemas.microsoft.com/office/drawing/2015/9/8/chartex" xmlns:cx2="http://schemas.microsoft.com/office/drawing/2015/10/21/chartex" xmlns:cx3="http://schemas.microsoft.com/office/drawing/2016/5/9/chartex" xmlns:cx4="http://schemas.microsoft.com/office/drawing/2016/5/10/chartex" xmlns:cx5="http://schemas.microsoft.com/office/drawing/2016/5/11/chartex" xmlns:cx6="http://schemas.microsoft.com/office/drawing/2016/5/12/chartex" xmlns:cx7="http://schemas.microsoft.com/office/drawing/2016/5/13/chartex" xmlns:cx8="http://schemas.microsoft.com/office/drawing/2016/5/14/chartex" xmlns:mc="http://schemas.openxmlformats.org/markup-compatibility/2006" xmlns:aink="http://schemas.microsoft.com/office/drawing/2016/ink" xmlns:am3d="http://schemas.microsoft.com/office/drawing/2017/model3d" xmlns:o="urn:schemas-microsoft-com:office:office" xmlns:r="http://schemas.openxmlformats.org/officeDocument/2006/relationships" xmlns:m="http://schemas.openxmlformats.org/officeDocument/2006/math" xmlns:v="urn:schemas-microsoft-com:vml" xmlns:wp14="http://schemas.microsoft.com/office/word/2010/wordprocessingDrawing" xmlns:wp="http://schemas.openxmlformats.org/drawingml/2006/wordprocessingDrawing" xmlns:w10="urn:schemas-microsoft-com:office:word" xmlns:w="http://schemas.openxmlformats.org/wordprocessingml/2006/main" xmlns:w14="http://schemas.microsoft.com/office/word/2010/wordml" xmlns:w15="http://schemas.microsoft.com/office/word/2012/wordml" xmlns:w16cex="http://schemas.microsoft.com/office/word/2018/wordml/cex" xmlns:w16cid="http://schemas.microsoft.com/office/word/2016/wordml/cid" xmlns:w16="http://schemas.microsoft.com/office/word/2018/wordml" xmlns:w16se="http://schemas.microsoft.com/office/word/2015/wordml/symex" xmlns:wpg="http://schemas.microsoft.com/office/word/2010/wordprocessingGroup" xmlns:wpi="http://schemas.microsoft.com/office/word/2010/wordprocessingInk" xmlns:wne="http://schemas.microsoft.com/office/word/2006/wordml" xmlns:wps="http://schemas.microsoft.com/office/word/2010/wordprocessingShape" mc:Ignorable="w14 w15 w16se w16cid w16 w16cex wp14">
+<w:numbering xmlns:wpc="http://schemas.microsoft.com/office/word/2010/wordprocessingCanvas" xmlns:cx="http://schemas.microsoft.com/office/drawing/2014/chartex" xmlns:mc="http://schemas.openxmlformats.org/markup-compatibility/2006" xmlns:o="urn:schemas-microsoft-com:office:office" xmlns:r="http://schemas.openxmlformats.org/officeDocument/2006/relationships" xmlns:m="http://schemas.openxmlformats.org/officeDocument/2006/math" xmlns:v="urn:schemas-microsoft-com:vml" xmlns:wp14="http://schemas.microsoft.com/office/word/2010/wordprocessingDrawing" xmlns:wp="http://schemas.openxmlformats.org/drawingml/2006/wordprocessingDrawing" xmlns:w10="urn:schemas-microsoft-com:office:word" xmlns:w="http://schemas.openxmlformats.org/wordprocessingml/2006/main" xmlns:w14="http://schemas.microsoft.com/office/word/2010/wordml" xmlns:w15="http://schemas.microsoft.com/office/word/2012/wordml" xmlns:w16se="http://schemas.microsoft.com/office/word/2015/wordml/symex" xmlns:wpg="http://schemas.microsoft.com/office/word/2010/wordprocessingGroup" xmlns:wpi="http://schemas.microsoft.com/office/word/2010/wordprocessingInk" xmlns:wne="http://schemas.microsoft.com/office/word/2006/wordml" xmlns:wps="http://schemas.microsoft.com/office/word/2010/wordprocessingShape" mc:Ignorable="w14 w15 w16se wp14">
   <w:abstractNum w:abstractNumId="0" w15:restartNumberingAfterBreak="0">
     <w:nsid w:val="432512F5"/>
     <w:multiLevelType w:val="hybridMultilevel"/>
@@ -973,7 +1405,7 @@
 </file>
 
 <file path=word/styles.xml><?xml version="1.0" encoding="utf-8"?>
-<w:styles xmlns:mc="http://schemas.openxmlformats.org/markup-compatibility/2006" xmlns:r="http://schemas.openxmlformats.org/officeDocument/2006/relationships" xmlns:w="http://schemas.openxmlformats.org/wordprocessingml/2006/main" xmlns:w14="http://schemas.microsoft.com/office/word/2010/wordml" xmlns:w15="http://schemas.microsoft.com/office/word/2012/wordml" xmlns:w16cex="http://schemas.microsoft.com/office/word/2018/wordml/cex" xmlns:w16cid="http://schemas.microsoft.com/office/word/2016/wordml/cid" xmlns:w16="http://schemas.microsoft.com/office/word/2018/wordml" xmlns:w16se="http://schemas.microsoft.com/office/word/2015/wordml/symex" mc:Ignorable="w14 w15 w16se w16cid w16 w16cex">
+<w:styles xmlns:mc="http://schemas.openxmlformats.org/markup-compatibility/2006" xmlns:r="http://schemas.openxmlformats.org/officeDocument/2006/relationships" xmlns:w="http://schemas.openxmlformats.org/wordprocessingml/2006/main" xmlns:w14="http://schemas.microsoft.com/office/word/2010/wordml" xmlns:w15="http://schemas.microsoft.com/office/word/2012/wordml" xmlns:w16se="http://schemas.microsoft.com/office/word/2015/wordml/symex" mc:Ignorable="w14 w15 w16se">
   <w:docDefaults>
     <w:rPrDefault>
       <w:rPr>
@@ -989,7 +1421,7 @@
       </w:pPr>
     </w:pPrDefault>
   </w:docDefaults>
-  <w:latentStyles w:defLockedState="0" w:defUIPriority="99" w:defSemiHidden="0" w:defUnhideWhenUsed="0" w:defQFormat="0" w:count="376">
+  <w:latentStyles w:defLockedState="0" w:defUIPriority="99" w:defSemiHidden="0" w:defUnhideWhenUsed="0" w:defQFormat="0" w:count="371">
     <w:lsdException w:name="Normal" w:uiPriority="0" w:qFormat="1"/>
     <w:lsdException w:name="heading 1" w:uiPriority="9" w:qFormat="1"/>
     <w:lsdException w:name="heading 2" w:semiHidden="1" w:uiPriority="9" w:unhideWhenUsed="1" w:qFormat="1"/>
@@ -1095,6 +1527,7 @@
     <w:lsdException w:name="HTML Sample" w:semiHidden="1" w:unhideWhenUsed="1"/>
     <w:lsdException w:name="HTML Typewriter" w:semiHidden="1" w:unhideWhenUsed="1"/>
     <w:lsdException w:name="HTML Variable" w:semiHidden="1" w:unhideWhenUsed="1"/>
+    <w:lsdException w:name="Normal Table" w:semiHidden="1" w:unhideWhenUsed="1"/>
     <w:lsdException w:name="annotation subject" w:semiHidden="1" w:unhideWhenUsed="1"/>
     <w:lsdException w:name="No List" w:semiHidden="1" w:unhideWhenUsed="1"/>
     <w:lsdException w:name="Outline List 1" w:semiHidden="1" w:unhideWhenUsed="1"/>
@@ -1137,8 +1570,11 @@
     <w:lsdException w:name="Table Contemporary" w:semiHidden="1" w:unhideWhenUsed="1"/>
     <w:lsdException w:name="Table Elegant" w:semiHidden="1" w:unhideWhenUsed="1"/>
     <w:lsdException w:name="Table Professional" w:semiHidden="1" w:unhideWhenUsed="1"/>
+    <w:lsdException w:name="Table Subtle 1" w:semiHidden="1" w:unhideWhenUsed="1"/>
     <w:lsdException w:name="Table Subtle 2" w:semiHidden="1" w:unhideWhenUsed="1"/>
     <w:lsdException w:name="Table Web 1" w:semiHidden="1" w:unhideWhenUsed="1"/>
+    <w:lsdException w:name="Table Web 2" w:semiHidden="1" w:unhideWhenUsed="1"/>
+    <w:lsdException w:name="Table Web 3" w:semiHidden="1" w:unhideWhenUsed="1"/>
     <w:lsdException w:name="Balloon Text" w:semiHidden="1" w:unhideWhenUsed="1"/>
     <w:lsdException w:name="Table Grid" w:uiPriority="39"/>
     <w:lsdException w:name="Table Theme" w:semiHidden="1" w:unhideWhenUsed="1"/>
@@ -1357,11 +1793,6 @@
     <w:lsdException w:name="List Table 5 Dark Accent 6" w:uiPriority="50"/>
     <w:lsdException w:name="List Table 6 Colorful Accent 6" w:uiPriority="51"/>
     <w:lsdException w:name="List Table 7 Colorful Accent 6" w:uiPriority="52"/>
-    <w:lsdException w:name="Mention" w:semiHidden="1" w:unhideWhenUsed="1"/>
-    <w:lsdException w:name="Smart Hyperlink" w:semiHidden="1" w:unhideWhenUsed="1"/>
-    <w:lsdException w:name="Hashtag" w:semiHidden="1" w:unhideWhenUsed="1"/>
-    <w:lsdException w:name="Unresolved Mention" w:semiHidden="1" w:unhideWhenUsed="1"/>
-    <w:lsdException w:name="Smart Link" w:semiHidden="1" w:unhideWhenUsed="1"/>
   </w:latentStyles>
   <w:style w:type="paragraph" w:default="1" w:styleId="Norml">
     <w:name w:val="Normal"/>

</xml_diff>